<commit_message>
added background, changed slideshow
</commit_message>
<xml_diff>
--- a/CS Project Checklist.docx
+++ b/CS Project Checklist.docx
@@ -74,7 +74,15 @@
           <w:sz w:val="24"/>
           <w:szCs w:val="24"/>
         </w:rPr>
-        <w:t>Checked for Homepage and Contact Us</w:t>
+        <w:t>Checked</w:t>
+      </w:r>
+      <w:r>
+        <w:rPr>
+          <w:rFonts w:ascii="Times New Roman" w:eastAsia="Times New Roman" w:hAnsi="Times New Roman" w:cs="Times New Roman"/>
+          <w:sz w:val="24"/>
+          <w:szCs w:val="24"/>
+        </w:rPr>
+        <w:t xml:space="preserve"> so far</w:t>
       </w:r>
     </w:p>
     <w:p>
@@ -152,7 +160,15 @@
           <w:sz w:val="24"/>
           <w:szCs w:val="24"/>
         </w:rPr>
-        <w:t>Checked for Homepage and Contact Us</w:t>
+        <w:t xml:space="preserve">Checked </w:t>
+      </w:r>
+      <w:r>
+        <w:rPr>
+          <w:rFonts w:ascii="Times New Roman" w:eastAsia="Times New Roman" w:hAnsi="Times New Roman" w:cs="Times New Roman"/>
+          <w:sz w:val="24"/>
+          <w:szCs w:val="24"/>
+        </w:rPr>
+        <w:t>so far</w:t>
       </w:r>
     </w:p>
     <w:p>
@@ -208,60 +224,6 @@
           <w:szCs w:val="24"/>
         </w:rPr>
         <w:t xml:space="preserve"> </w:t>
-      </w:r>
-    </w:p>
-    <w:p>
-      <w:pPr>
-        <w:spacing w:after="0" w:line="240" w:lineRule="auto"/>
-        <w:rPr>
-          <w:rFonts w:ascii="Times New Roman" w:eastAsia="Times New Roman" w:hAnsi="Times New Roman" w:cs="Times New Roman"/>
-          <w:sz w:val="24"/>
-          <w:szCs w:val="24"/>
-        </w:rPr>
-      </w:pPr>
-    </w:p>
-    <w:p>
-      <w:pPr>
-        <w:spacing w:after="0" w:line="240" w:lineRule="auto"/>
-        <w:rPr>
-          <w:rFonts w:ascii="Times New Roman" w:eastAsia="Times New Roman" w:hAnsi="Times New Roman" w:cs="Times New Roman"/>
-          <w:sz w:val="24"/>
-          <w:szCs w:val="24"/>
-        </w:rPr>
-      </w:pPr>
-      <w:proofErr w:type="gramStart"/>
-      <w:r>
-        <w:rPr>
-          <w:rFonts w:ascii="Times New Roman" w:eastAsia="Times New Roman" w:hAnsi="Symbol" w:cs="Times New Roman"/>
-          <w:sz w:val="24"/>
-          <w:szCs w:val="24"/>
-        </w:rPr>
-        <w:t></w:t>
-      </w:r>
-      <w:r>
-        <w:rPr>
-          <w:rFonts w:ascii="Times New Roman" w:eastAsia="Times New Roman" w:hAnsi="Times New Roman" w:cs="Times New Roman"/>
-          <w:sz w:val="24"/>
-          <w:szCs w:val="24"/>
-        </w:rPr>
-        <w:t xml:space="preserve">  Dynamic</w:t>
-      </w:r>
-      <w:proofErr w:type="gramEnd"/>
-      <w:r>
-        <w:rPr>
-          <w:rFonts w:ascii="Times New Roman" w:eastAsia="Times New Roman" w:hAnsi="Times New Roman" w:cs="Times New Roman"/>
-          <w:sz w:val="24"/>
-          <w:szCs w:val="24"/>
-        </w:rPr>
-        <w:t xml:space="preserve"> HTML features</w:t>
-      </w:r>
-      <w:r>
-        <w:rPr>
-          <w:rFonts w:ascii="Times New Roman" w:eastAsia="Times New Roman" w:hAnsi="Times New Roman" w:cs="Times New Roman"/>
-          <w:sz w:val="24"/>
-          <w:szCs w:val="24"/>
-        </w:rPr>
-        <w:t>:</w:t>
       </w:r>
     </w:p>
     <w:p>
@@ -284,23 +246,105 @@
           <w:sz w:val="24"/>
           <w:szCs w:val="24"/>
         </w:rPr>
-        <w:t>H</w:t>
-      </w:r>
-      <w:r>
-        <w:rPr>
-          <w:rFonts w:ascii="Times New Roman" w:eastAsia="Times New Roman" w:hAnsi="Times New Roman" w:cs="Times New Roman"/>
-          <w:sz w:val="24"/>
-          <w:szCs w:val="24"/>
-        </w:rPr>
-        <w:t xml:space="preserve">omepage </w:t>
-      </w:r>
-      <w:r>
-        <w:rPr>
-          <w:rFonts w:ascii="Times New Roman" w:eastAsia="Times New Roman" w:hAnsi="Times New Roman" w:cs="Times New Roman"/>
-          <w:sz w:val="24"/>
-          <w:szCs w:val="24"/>
-        </w:rPr>
-        <w:t>slideshow using Bootstrap JS and CSS</w:t>
+        <w:t xml:space="preserve">Contact </w:t>
+      </w:r>
+      <w:proofErr w:type="gramStart"/>
+      <w:r>
+        <w:rPr>
+          <w:rFonts w:ascii="Times New Roman" w:eastAsia="Times New Roman" w:hAnsi="Times New Roman" w:cs="Times New Roman"/>
+          <w:sz w:val="24"/>
+          <w:szCs w:val="24"/>
+        </w:rPr>
+        <w:t>Us</w:t>
+      </w:r>
+      <w:proofErr w:type="gramEnd"/>
+      <w:r>
+        <w:rPr>
+          <w:rFonts w:ascii="Times New Roman" w:eastAsia="Times New Roman" w:hAnsi="Times New Roman" w:cs="Times New Roman"/>
+          <w:sz w:val="24"/>
+          <w:szCs w:val="24"/>
+        </w:rPr>
+        <w:t xml:space="preserve"> form: </w:t>
+      </w:r>
+      <w:r>
+        <w:rPr>
+          <w:rFonts w:ascii="Times New Roman" w:eastAsia="Times New Roman" w:hAnsi="Times New Roman" w:cs="Times New Roman"/>
+          <w:i/>
+          <w:sz w:val="24"/>
+          <w:szCs w:val="24"/>
+        </w:rPr>
+        <w:t>contact.js</w:t>
+      </w:r>
+      <w:r>
+        <w:rPr>
+          <w:rFonts w:ascii="Times New Roman" w:eastAsia="Times New Roman" w:hAnsi="Times New Roman" w:cs="Times New Roman"/>
+          <w:sz w:val="24"/>
+          <w:szCs w:val="24"/>
+        </w:rPr>
+        <w:t xml:space="preserve"> verifies correct format for Name, Email, and Comments</w:t>
+      </w:r>
+      <w:r>
+        <w:rPr>
+          <w:rFonts w:ascii="Times New Roman" w:eastAsia="Times New Roman" w:hAnsi="Times New Roman" w:cs="Times New Roman"/>
+          <w:sz w:val="24"/>
+          <w:szCs w:val="24"/>
+        </w:rPr>
+        <w:t xml:space="preserve"> upon hitting Submit.</w:t>
+      </w:r>
+    </w:p>
+    <w:p>
+      <w:pPr>
+        <w:spacing w:after="0" w:line="240" w:lineRule="auto"/>
+        <w:ind w:left="360"/>
+        <w:rPr>
+          <w:rFonts w:ascii="Times New Roman" w:eastAsia="Times New Roman" w:hAnsi="Times New Roman" w:cs="Times New Roman"/>
+          <w:sz w:val="24"/>
+          <w:szCs w:val="24"/>
+        </w:rPr>
+      </w:pPr>
+    </w:p>
+    <w:p>
+      <w:pPr>
+        <w:spacing w:after="0" w:line="240" w:lineRule="auto"/>
+        <w:rPr>
+          <w:rFonts w:ascii="Times New Roman" w:eastAsia="Times New Roman" w:hAnsi="Times New Roman" w:cs="Times New Roman"/>
+          <w:sz w:val="24"/>
+          <w:szCs w:val="24"/>
+        </w:rPr>
+      </w:pPr>
+      <w:proofErr w:type="gramStart"/>
+      <w:r>
+        <w:rPr>
+          <w:rFonts w:ascii="Times New Roman" w:eastAsia="Times New Roman" w:hAnsi="Symbol" w:cs="Times New Roman"/>
+          <w:sz w:val="24"/>
+          <w:szCs w:val="24"/>
+        </w:rPr>
+        <w:t></w:t>
+      </w:r>
+      <w:r>
+        <w:rPr>
+          <w:rFonts w:ascii="Times New Roman" w:eastAsia="Times New Roman" w:hAnsi="Times New Roman" w:cs="Times New Roman"/>
+          <w:sz w:val="24"/>
+          <w:szCs w:val="24"/>
+        </w:rPr>
+        <w:t xml:space="preserve">  Dynamic</w:t>
+      </w:r>
+      <w:proofErr w:type="gramEnd"/>
+      <w:r>
+        <w:rPr>
+          <w:rFonts w:ascii="Times New Roman" w:eastAsia="Times New Roman" w:hAnsi="Times New Roman" w:cs="Times New Roman"/>
+          <w:sz w:val="24"/>
+          <w:szCs w:val="24"/>
+        </w:rPr>
+        <w:t xml:space="preserve"> HTML features</w:t>
+      </w:r>
+      <w:r>
+        <w:rPr>
+          <w:rFonts w:ascii="Times New Roman" w:eastAsia="Times New Roman" w:hAnsi="Times New Roman" w:cs="Times New Roman"/>
+          <w:sz w:val="24"/>
+          <w:szCs w:val="24"/>
+        </w:rPr>
+        <w:t>:</w:t>
       </w:r>
     </w:p>
     <w:p>
@@ -323,6 +367,45 @@
           <w:sz w:val="24"/>
           <w:szCs w:val="24"/>
         </w:rPr>
+        <w:t>H</w:t>
+      </w:r>
+      <w:r>
+        <w:rPr>
+          <w:rFonts w:ascii="Times New Roman" w:eastAsia="Times New Roman" w:hAnsi="Times New Roman" w:cs="Times New Roman"/>
+          <w:sz w:val="24"/>
+          <w:szCs w:val="24"/>
+        </w:rPr>
+        <w:t xml:space="preserve">omepage </w:t>
+      </w:r>
+      <w:r>
+        <w:rPr>
+          <w:rFonts w:ascii="Times New Roman" w:eastAsia="Times New Roman" w:hAnsi="Times New Roman" w:cs="Times New Roman"/>
+          <w:sz w:val="24"/>
+          <w:szCs w:val="24"/>
+        </w:rPr>
+        <w:t>slideshow using Bootstrap JS and CSS</w:t>
+      </w:r>
+    </w:p>
+    <w:p>
+      <w:pPr>
+        <w:pStyle w:val="ListParagraph"/>
+        <w:numPr>
+          <w:ilvl w:val="0"/>
+          <w:numId w:val="1"/>
+        </w:numPr>
+        <w:spacing w:after="0" w:line="240" w:lineRule="auto"/>
+        <w:rPr>
+          <w:rFonts w:ascii="Times New Roman" w:eastAsia="Times New Roman" w:hAnsi="Times New Roman" w:cs="Times New Roman"/>
+          <w:sz w:val="24"/>
+          <w:szCs w:val="24"/>
+        </w:rPr>
+      </w:pPr>
+      <w:r>
+        <w:rPr>
+          <w:rFonts w:ascii="Times New Roman" w:eastAsia="Times New Roman" w:hAnsi="Times New Roman" w:cs="Times New Roman"/>
+          <w:sz w:val="24"/>
+          <w:szCs w:val="24"/>
+        </w:rPr>
         <w:t>N</w:t>
       </w:r>
       <w:r>
@@ -336,27 +419,167 @@
     </w:p>
     <w:p>
       <w:pPr>
+        <w:spacing w:after="0" w:line="240" w:lineRule="auto"/>
+        <w:ind w:left="360"/>
+        <w:rPr>
+          <w:rFonts w:ascii="Times New Roman" w:eastAsia="Times New Roman" w:hAnsi="Times New Roman" w:cs="Times New Roman"/>
+          <w:sz w:val="24"/>
+          <w:szCs w:val="24"/>
+        </w:rPr>
+      </w:pPr>
+      <w:bookmarkStart w:id="0" w:name="_GoBack"/>
+      <w:bookmarkEnd w:id="0"/>
+    </w:p>
+    <w:p>
+      <w:pPr>
+        <w:spacing w:after="0" w:line="240" w:lineRule="auto"/>
+        <w:rPr>
+          <w:rFonts w:ascii="Times New Roman" w:eastAsia="Times New Roman" w:hAnsi="Times New Roman" w:cs="Times New Roman"/>
+          <w:sz w:val="24"/>
+          <w:szCs w:val="24"/>
+        </w:rPr>
+      </w:pPr>
+      <w:proofErr w:type="gramStart"/>
+      <w:r>
+        <w:rPr>
+          <w:rFonts w:ascii="Times New Roman" w:eastAsia="Times New Roman" w:hAnsi="Symbol" w:cs="Times New Roman"/>
+          <w:sz w:val="24"/>
+          <w:szCs w:val="24"/>
+        </w:rPr>
+        <w:t></w:t>
+      </w:r>
+      <w:r>
+        <w:rPr>
+          <w:rFonts w:ascii="Times New Roman" w:eastAsia="Times New Roman" w:hAnsi="Times New Roman" w:cs="Times New Roman"/>
+          <w:sz w:val="24"/>
+          <w:szCs w:val="24"/>
+        </w:rPr>
+        <w:t xml:space="preserve">  PHP</w:t>
+      </w:r>
+      <w:proofErr w:type="gramEnd"/>
+      <w:r>
+        <w:rPr>
+          <w:rFonts w:ascii="Times New Roman" w:eastAsia="Times New Roman" w:hAnsi="Times New Roman" w:cs="Times New Roman"/>
+          <w:sz w:val="24"/>
+          <w:szCs w:val="24"/>
+        </w:rPr>
+        <w:t xml:space="preserve"> script to process form data</w:t>
+      </w:r>
+    </w:p>
+    <w:p>
+      <w:pPr>
         <w:pStyle w:val="ListParagraph"/>
-        <w:spacing w:after="0" w:line="240" w:lineRule="auto"/>
-        <w:rPr>
-          <w:rFonts w:ascii="Times New Roman" w:eastAsia="Times New Roman" w:hAnsi="Times New Roman" w:cs="Times New Roman"/>
-          <w:sz w:val="24"/>
-          <w:szCs w:val="24"/>
-        </w:rPr>
-      </w:pPr>
-    </w:p>
-    <w:p>
-      <w:pPr>
-        <w:spacing w:after="0" w:line="240" w:lineRule="auto"/>
-        <w:rPr>
-          <w:rFonts w:ascii="Times New Roman" w:eastAsia="Times New Roman" w:hAnsi="Times New Roman" w:cs="Times New Roman"/>
-          <w:sz w:val="24"/>
-          <w:szCs w:val="24"/>
-        </w:rPr>
-      </w:pPr>
+        <w:numPr>
+          <w:ilvl w:val="0"/>
+          <w:numId w:val="1"/>
+        </w:numPr>
+        <w:spacing w:after="0" w:line="240" w:lineRule="auto"/>
+        <w:rPr>
+          <w:rFonts w:ascii="Times New Roman" w:eastAsia="Times New Roman" w:hAnsi="Times New Roman" w:cs="Times New Roman"/>
+          <w:sz w:val="24"/>
+          <w:szCs w:val="24"/>
+        </w:rPr>
+      </w:pPr>
+      <w:r>
+        <w:rPr>
+          <w:rFonts w:ascii="Times New Roman" w:eastAsia="Times New Roman" w:hAnsi="Times New Roman" w:cs="Times New Roman"/>
+          <w:sz w:val="24"/>
+          <w:szCs w:val="24"/>
+        </w:rPr>
+        <w:t xml:space="preserve">Contact </w:t>
+      </w:r>
       <w:proofErr w:type="gramStart"/>
       <w:r>
         <w:rPr>
+          <w:rFonts w:ascii="Times New Roman" w:eastAsia="Times New Roman" w:hAnsi="Times New Roman" w:cs="Times New Roman"/>
+          <w:sz w:val="24"/>
+          <w:szCs w:val="24"/>
+        </w:rPr>
+        <w:t>Us</w:t>
+      </w:r>
+      <w:proofErr w:type="gramEnd"/>
+      <w:r>
+        <w:rPr>
+          <w:rFonts w:ascii="Times New Roman" w:eastAsia="Times New Roman" w:hAnsi="Times New Roman" w:cs="Times New Roman"/>
+          <w:sz w:val="24"/>
+          <w:szCs w:val="24"/>
+        </w:rPr>
+        <w:t xml:space="preserve"> form: </w:t>
+      </w:r>
+      <w:proofErr w:type="spellStart"/>
+      <w:r>
+        <w:rPr>
+          <w:rFonts w:ascii="Times New Roman" w:eastAsia="Times New Roman" w:hAnsi="Times New Roman" w:cs="Times New Roman"/>
+          <w:i/>
+          <w:sz w:val="24"/>
+          <w:szCs w:val="24"/>
+        </w:rPr>
+        <w:t>contact.php</w:t>
+      </w:r>
+      <w:proofErr w:type="spellEnd"/>
+      <w:r>
+        <w:rPr>
+          <w:rFonts w:ascii="Times New Roman" w:eastAsia="Times New Roman" w:hAnsi="Times New Roman" w:cs="Times New Roman"/>
+          <w:sz w:val="24"/>
+          <w:szCs w:val="24"/>
+        </w:rPr>
+        <w:t xml:space="preserve"> </w:t>
+      </w:r>
+      <w:r>
+        <w:rPr>
+          <w:rFonts w:ascii="Times New Roman" w:eastAsia="Times New Roman" w:hAnsi="Times New Roman" w:cs="Times New Roman"/>
+          <w:sz w:val="24"/>
+          <w:szCs w:val="24"/>
+        </w:rPr>
+        <w:t xml:space="preserve">inserts </w:t>
+      </w:r>
+      <w:r>
+        <w:rPr>
+          <w:rFonts w:ascii="Times New Roman" w:eastAsia="Times New Roman" w:hAnsi="Times New Roman" w:cs="Times New Roman"/>
+          <w:sz w:val="24"/>
+          <w:szCs w:val="24"/>
+        </w:rPr>
+        <w:t>Name, Email, and Comments</w:t>
+      </w:r>
+      <w:r>
+        <w:rPr>
+          <w:rFonts w:ascii="Times New Roman" w:eastAsia="Times New Roman" w:hAnsi="Times New Roman" w:cs="Times New Roman"/>
+          <w:sz w:val="24"/>
+          <w:szCs w:val="24"/>
+        </w:rPr>
+        <w:t xml:space="preserve"> into COMMENTS table in MySQL database</w:t>
+      </w:r>
+      <w:r>
+        <w:rPr>
+          <w:rFonts w:ascii="Times New Roman" w:eastAsia="Times New Roman" w:hAnsi="Times New Roman" w:cs="Times New Roman"/>
+          <w:sz w:val="24"/>
+          <w:szCs w:val="24"/>
+        </w:rPr>
+        <w:t xml:space="preserve"> upon hitting Submit.</w:t>
+      </w:r>
+    </w:p>
+    <w:p>
+      <w:pPr>
+        <w:spacing w:after="0" w:line="240" w:lineRule="auto"/>
+        <w:rPr>
+          <w:rFonts w:ascii="Times New Roman" w:eastAsia="Times New Roman" w:hAnsi="Times New Roman" w:cs="Times New Roman"/>
+          <w:sz w:val="24"/>
+          <w:szCs w:val="24"/>
+        </w:rPr>
+      </w:pPr>
+    </w:p>
+    <w:p>
+      <w:pPr>
+        <w:spacing w:after="0" w:line="240" w:lineRule="auto"/>
+        <w:rPr>
+          <w:rFonts w:ascii="Times New Roman" w:eastAsia="Times New Roman" w:hAnsi="Times New Roman" w:cs="Times New Roman"/>
+          <w:sz w:val="24"/>
+          <w:szCs w:val="24"/>
+        </w:rPr>
+      </w:pPr>
+      <w:proofErr w:type="gramStart"/>
+      <w:r>
+        <w:rPr>
           <w:rFonts w:ascii="Times New Roman" w:eastAsia="Times New Roman" w:hAnsi="Symbol" w:cs="Times New Roman"/>
           <w:sz w:val="24"/>
           <w:szCs w:val="24"/>
@@ -369,6 +592,127 @@
           <w:sz w:val="24"/>
           <w:szCs w:val="24"/>
         </w:rPr>
+        <w:t xml:space="preserve">  MySQL</w:t>
+      </w:r>
+      <w:proofErr w:type="gramEnd"/>
+      <w:r>
+        <w:rPr>
+          <w:rFonts w:ascii="Times New Roman" w:eastAsia="Times New Roman" w:hAnsi="Times New Roman" w:cs="Times New Roman"/>
+          <w:sz w:val="24"/>
+          <w:szCs w:val="24"/>
+        </w:rPr>
+        <w:t xml:space="preserve"> database back end</w:t>
+      </w:r>
+    </w:p>
+    <w:p>
+      <w:pPr>
+        <w:pStyle w:val="ListParagraph"/>
+        <w:numPr>
+          <w:ilvl w:val="0"/>
+          <w:numId w:val="1"/>
+        </w:numPr>
+        <w:spacing w:after="0" w:line="240" w:lineRule="auto"/>
+        <w:rPr>
+          <w:rFonts w:ascii="Times New Roman" w:eastAsia="Times New Roman" w:hAnsi="Times New Roman" w:cs="Times New Roman"/>
+          <w:sz w:val="24"/>
+          <w:szCs w:val="24"/>
+        </w:rPr>
+      </w:pPr>
+      <w:r>
+        <w:rPr>
+          <w:rFonts w:ascii="Times New Roman" w:eastAsia="Times New Roman" w:hAnsi="Times New Roman" w:cs="Times New Roman"/>
+          <w:sz w:val="24"/>
+          <w:szCs w:val="24"/>
+        </w:rPr>
+        <w:t xml:space="preserve">Contact </w:t>
+      </w:r>
+      <w:proofErr w:type="gramStart"/>
+      <w:r>
+        <w:rPr>
+          <w:rFonts w:ascii="Times New Roman" w:eastAsia="Times New Roman" w:hAnsi="Times New Roman" w:cs="Times New Roman"/>
+          <w:sz w:val="24"/>
+          <w:szCs w:val="24"/>
+        </w:rPr>
+        <w:t>Us</w:t>
+      </w:r>
+      <w:proofErr w:type="gramEnd"/>
+      <w:r>
+        <w:rPr>
+          <w:rFonts w:ascii="Times New Roman" w:eastAsia="Times New Roman" w:hAnsi="Times New Roman" w:cs="Times New Roman"/>
+          <w:sz w:val="24"/>
+          <w:szCs w:val="24"/>
+        </w:rPr>
+        <w:t xml:space="preserve"> form:</w:t>
+      </w:r>
+      <w:r>
+        <w:rPr>
+          <w:rFonts w:ascii="Times New Roman" w:eastAsia="Times New Roman" w:hAnsi="Times New Roman" w:cs="Times New Roman"/>
+          <w:sz w:val="24"/>
+          <w:szCs w:val="24"/>
+        </w:rPr>
+        <w:t xml:space="preserve"> Set up COMMENTS table in </w:t>
+      </w:r>
+      <w:proofErr w:type="spellStart"/>
+      <w:r>
+        <w:rPr>
+          <w:rFonts w:ascii="Times New Roman" w:eastAsia="Times New Roman" w:hAnsi="Times New Roman" w:cs="Times New Roman"/>
+          <w:sz w:val="24"/>
+          <w:szCs w:val="24"/>
+        </w:rPr>
+        <w:t>Quan’s</w:t>
+      </w:r>
+      <w:proofErr w:type="spellEnd"/>
+      <w:r>
+        <w:rPr>
+          <w:rFonts w:ascii="Times New Roman" w:eastAsia="Times New Roman" w:hAnsi="Times New Roman" w:cs="Times New Roman"/>
+          <w:sz w:val="24"/>
+          <w:szCs w:val="24"/>
+        </w:rPr>
+        <w:t xml:space="preserve"> database to save comments. The table has 3 columns: </w:t>
+      </w:r>
+      <w:r>
+        <w:rPr>
+          <w:rFonts w:ascii="Times New Roman" w:eastAsia="Times New Roman" w:hAnsi="Times New Roman" w:cs="Times New Roman"/>
+          <w:sz w:val="24"/>
+          <w:szCs w:val="24"/>
+        </w:rPr>
+        <w:t>Name, Email, and Comments</w:t>
+      </w:r>
+    </w:p>
+    <w:p>
+      <w:pPr>
+        <w:spacing w:after="0" w:line="240" w:lineRule="auto"/>
+        <w:rPr>
+          <w:rFonts w:ascii="Times New Roman" w:eastAsia="Times New Roman" w:hAnsi="Times New Roman" w:cs="Times New Roman"/>
+          <w:sz w:val="24"/>
+          <w:szCs w:val="24"/>
+        </w:rPr>
+      </w:pPr>
+    </w:p>
+    <w:p>
+      <w:pPr>
+        <w:spacing w:after="0" w:line="240" w:lineRule="auto"/>
+        <w:rPr>
+          <w:rFonts w:ascii="Times New Roman" w:eastAsia="Times New Roman" w:hAnsi="Times New Roman" w:cs="Times New Roman"/>
+          <w:sz w:val="24"/>
+          <w:szCs w:val="24"/>
+        </w:rPr>
+      </w:pPr>
+      <w:proofErr w:type="gramStart"/>
+      <w:r>
+        <w:rPr>
+          <w:rFonts w:ascii="Times New Roman" w:eastAsia="Times New Roman" w:hAnsi="Symbol" w:cs="Times New Roman"/>
+          <w:sz w:val="24"/>
+          <w:szCs w:val="24"/>
+        </w:rPr>
+        <w:t></w:t>
+      </w:r>
+      <w:r>
+        <w:rPr>
+          <w:rFonts w:ascii="Times New Roman" w:eastAsia="Times New Roman" w:hAnsi="Times New Roman" w:cs="Times New Roman"/>
+          <w:sz w:val="24"/>
+          <w:szCs w:val="24"/>
+        </w:rPr>
         <w:t xml:space="preserve">  PHP</w:t>
       </w:r>
       <w:proofErr w:type="gramEnd"/>
@@ -378,44 +722,39 @@
           <w:sz w:val="24"/>
           <w:szCs w:val="24"/>
         </w:rPr>
-        <w:t xml:space="preserve"> script to process form data</w:t>
-      </w:r>
-    </w:p>
-    <w:p>
-      <w:pPr>
-        <w:spacing w:after="0" w:line="240" w:lineRule="auto"/>
-        <w:rPr>
-          <w:rFonts w:ascii="Times New Roman" w:eastAsia="Times New Roman" w:hAnsi="Times New Roman" w:cs="Times New Roman"/>
-          <w:sz w:val="24"/>
-          <w:szCs w:val="24"/>
-        </w:rPr>
-      </w:pPr>
-    </w:p>
-    <w:p>
-      <w:pPr>
-        <w:spacing w:after="0" w:line="240" w:lineRule="auto"/>
-        <w:rPr>
-          <w:rFonts w:ascii="Times New Roman" w:eastAsia="Times New Roman" w:hAnsi="Times New Roman" w:cs="Times New Roman"/>
-          <w:sz w:val="24"/>
-          <w:szCs w:val="24"/>
-        </w:rPr>
-      </w:pPr>
+        <w:t xml:space="preserve"> interface to the MySQL database</w:t>
+      </w:r>
+    </w:p>
+    <w:p>
+      <w:pPr>
+        <w:pStyle w:val="ListParagraph"/>
+        <w:numPr>
+          <w:ilvl w:val="0"/>
+          <w:numId w:val="1"/>
+        </w:numPr>
+        <w:spacing w:after="0" w:line="240" w:lineRule="auto"/>
+        <w:rPr>
+          <w:rFonts w:ascii="Times New Roman" w:eastAsia="Times New Roman" w:hAnsi="Times New Roman" w:cs="Times New Roman"/>
+          <w:sz w:val="24"/>
+          <w:szCs w:val="24"/>
+        </w:rPr>
+      </w:pPr>
+      <w:r>
+        <w:rPr>
+          <w:rFonts w:ascii="Times New Roman" w:eastAsia="Times New Roman" w:hAnsi="Times New Roman" w:cs="Times New Roman"/>
+          <w:sz w:val="24"/>
+          <w:szCs w:val="24"/>
+        </w:rPr>
+        <w:t xml:space="preserve">Contact </w:t>
+      </w:r>
       <w:proofErr w:type="gramStart"/>
       <w:r>
         <w:rPr>
-          <w:rFonts w:ascii="Times New Roman" w:eastAsia="Times New Roman" w:hAnsi="Symbol" w:cs="Times New Roman"/>
-          <w:sz w:val="24"/>
-          <w:szCs w:val="24"/>
-        </w:rPr>
-        <w:t></w:t>
-      </w:r>
-      <w:r>
-        <w:rPr>
-          <w:rFonts w:ascii="Times New Roman" w:eastAsia="Times New Roman" w:hAnsi="Times New Roman" w:cs="Times New Roman"/>
-          <w:sz w:val="24"/>
-          <w:szCs w:val="24"/>
-        </w:rPr>
-        <w:t xml:space="preserve">  MySQL</w:t>
+          <w:rFonts w:ascii="Times New Roman" w:eastAsia="Times New Roman" w:hAnsi="Times New Roman" w:cs="Times New Roman"/>
+          <w:sz w:val="24"/>
+          <w:szCs w:val="24"/>
+        </w:rPr>
+        <w:t>Us</w:t>
       </w:r>
       <w:proofErr w:type="gramEnd"/>
       <w:r>
@@ -424,53 +763,42 @@
           <w:sz w:val="24"/>
           <w:szCs w:val="24"/>
         </w:rPr>
-        <w:t xml:space="preserve"> database back end</w:t>
-      </w:r>
-    </w:p>
-    <w:p>
-      <w:pPr>
-        <w:spacing w:after="0" w:line="240" w:lineRule="auto"/>
-        <w:rPr>
-          <w:rFonts w:ascii="Times New Roman" w:eastAsia="Times New Roman" w:hAnsi="Times New Roman" w:cs="Times New Roman"/>
-          <w:sz w:val="24"/>
-          <w:szCs w:val="24"/>
-        </w:rPr>
-      </w:pPr>
-    </w:p>
-    <w:p>
-      <w:pPr>
-        <w:spacing w:after="0" w:line="240" w:lineRule="auto"/>
-        <w:rPr>
-          <w:rFonts w:ascii="Times New Roman" w:eastAsia="Times New Roman" w:hAnsi="Times New Roman" w:cs="Times New Roman"/>
-          <w:sz w:val="24"/>
-          <w:szCs w:val="24"/>
-        </w:rPr>
-      </w:pPr>
-      <w:proofErr w:type="gramStart"/>
-      <w:r>
-        <w:rPr>
-          <w:rFonts w:ascii="Times New Roman" w:eastAsia="Times New Roman" w:hAnsi="Symbol" w:cs="Times New Roman"/>
-          <w:sz w:val="24"/>
-          <w:szCs w:val="24"/>
-        </w:rPr>
-        <w:t></w:t>
-      </w:r>
-      <w:r>
-        <w:rPr>
-          <w:rFonts w:ascii="Times New Roman" w:eastAsia="Times New Roman" w:hAnsi="Times New Roman" w:cs="Times New Roman"/>
-          <w:sz w:val="24"/>
-          <w:szCs w:val="24"/>
-        </w:rPr>
-        <w:t xml:space="preserve">  PHP</w:t>
-      </w:r>
-      <w:proofErr w:type="gramEnd"/>
-      <w:r>
-        <w:rPr>
-          <w:rFonts w:ascii="Times New Roman" w:eastAsia="Times New Roman" w:hAnsi="Times New Roman" w:cs="Times New Roman"/>
-          <w:sz w:val="24"/>
-          <w:szCs w:val="24"/>
-        </w:rPr>
-        <w:t xml:space="preserve"> interface to the MySQL database</w:t>
+        <w:t xml:space="preserve"> form: </w:t>
+      </w:r>
+      <w:proofErr w:type="spellStart"/>
+      <w:r>
+        <w:rPr>
+          <w:rFonts w:ascii="Times New Roman" w:eastAsia="Times New Roman" w:hAnsi="Times New Roman" w:cs="Times New Roman"/>
+          <w:i/>
+          <w:sz w:val="24"/>
+          <w:szCs w:val="24"/>
+        </w:rPr>
+        <w:t>contact.php</w:t>
+      </w:r>
+      <w:proofErr w:type="spellEnd"/>
+      <w:r>
+        <w:rPr>
+          <w:rFonts w:ascii="Times New Roman" w:eastAsia="Times New Roman" w:hAnsi="Times New Roman" w:cs="Times New Roman"/>
+          <w:sz w:val="24"/>
+          <w:szCs w:val="24"/>
+        </w:rPr>
+        <w:t xml:space="preserve"> inserts Name, Email, and Comments into C</w:t>
+      </w:r>
+      <w:r>
+        <w:rPr>
+          <w:rFonts w:ascii="Times New Roman" w:eastAsia="Times New Roman" w:hAnsi="Times New Roman" w:cs="Times New Roman"/>
+          <w:sz w:val="24"/>
+          <w:szCs w:val="24"/>
+        </w:rPr>
+        <w:t>OMMENTS table in MySQL database</w:t>
+      </w:r>
+      <w:r>
+        <w:rPr>
+          <w:rFonts w:ascii="Times New Roman" w:eastAsia="Times New Roman" w:hAnsi="Times New Roman" w:cs="Times New Roman"/>
+          <w:sz w:val="24"/>
+          <w:szCs w:val="24"/>
+        </w:rPr>
+        <w:t xml:space="preserve"> upon hitting Submit.</w:t>
       </w:r>
     </w:p>
     <w:p>
@@ -623,6 +951,29 @@
     </w:p>
     <w:p>
       <w:pPr>
+        <w:pStyle w:val="ListParagraph"/>
+        <w:numPr>
+          <w:ilvl w:val="0"/>
+          <w:numId w:val="1"/>
+        </w:numPr>
+        <w:spacing w:after="0" w:line="240" w:lineRule="auto"/>
+        <w:rPr>
+          <w:rFonts w:ascii="Times New Roman" w:eastAsia="Times New Roman" w:hAnsi="Times New Roman" w:cs="Times New Roman"/>
+          <w:sz w:val="24"/>
+          <w:szCs w:val="24"/>
+        </w:rPr>
+      </w:pPr>
+      <w:r>
+        <w:rPr>
+          <w:rFonts w:ascii="Times New Roman" w:eastAsia="Times New Roman" w:hAnsi="Times New Roman" w:cs="Times New Roman"/>
+          <w:sz w:val="24"/>
+          <w:szCs w:val="24"/>
+        </w:rPr>
+        <w:t>Links in Background tab to UT Professors’ research page.</w:t>
+      </w:r>
+    </w:p>
+    <w:p>
+      <w:pPr>
         <w:spacing w:after="0" w:line="240" w:lineRule="auto"/>
         <w:rPr>
           <w:rFonts w:ascii="Times New Roman" w:eastAsia="Times New Roman" w:hAnsi="Times New Roman" w:cs="Times New Roman"/>
@@ -713,8 +1064,13 @@
       </w:r>
     </w:p>
     <w:p>
-      <w:bookmarkStart w:id="0" w:name="_GoBack"/>
-      <w:bookmarkEnd w:id="0"/>
+      <w:pPr>
+        <w:rPr>
+          <w:rFonts w:ascii="Times New Roman" w:eastAsia="Times New Roman" w:hAnsi="Times New Roman" w:cs="Times New Roman"/>
+          <w:sz w:val="24"/>
+          <w:szCs w:val="24"/>
+        </w:rPr>
+      </w:pPr>
     </w:p>
     <w:sectPr>
       <w:pgSz w:w="12240" w:h="15840"/>

</xml_diff>